<commit_message>
all changes+ data scrapped
</commit_message>
<xml_diff>
--- a/Questions raised by the professor.docx
+++ b/Questions raised by the professor.docx
@@ -392,7 +392,7 @@
           <w:kern w:val="0"/>
           <w:lang w:eastAsia="en-GB"/>
         </w:rPr>
-        <w:pict w14:anchorId="06C2D5CE">
+        <w:pict w14:anchorId="58A774A0">
           <v:rect id="_x0000_i1025" alt="" style="width:451.3pt;height:.05pt;mso-width-percent:0;mso-height-percent:0;mso-width-percent:0;mso-height-percent:0" o:hralign="center" o:hrstd="t" o:hr="t" fillcolor="#a0a0a0" stroked="f"/>
         </w:pict>
       </w:r>
@@ -428,6 +428,203 @@
     </w:p>
     <w:p>
       <w:pPr>
+        <w:pStyle w:val="NormalWeb"/>
+      </w:pPr>
+      <w:r>
+        <w:rPr>
+          <w:rStyle w:val="Strong"/>
+          <w:rFonts w:eastAsiaTheme="majorEastAsia"/>
+        </w:rPr>
+        <w:t>Answer:</w:t>
+      </w:r>
+      <w:r>
+        <w:br/>
+        <w:t xml:space="preserve">Post quality and engagement are assessed primarily during the </w:t>
+      </w:r>
+      <w:r>
+        <w:rPr>
+          <w:rStyle w:val="Strong"/>
+          <w:rFonts w:eastAsiaTheme="majorEastAsia"/>
+        </w:rPr>
+        <w:t>User Acceptance Testing (UAT)</w:t>
+      </w:r>
+      <w:r>
+        <w:t xml:space="preserve"> stage using real user data.</w:t>
+      </w:r>
+    </w:p>
+    <w:p>
+      <w:pPr>
+        <w:pStyle w:val="NormalWeb"/>
+      </w:pPr>
+      <w:r>
+        <w:rPr>
+          <w:rStyle w:val="Strong"/>
+          <w:rFonts w:eastAsiaTheme="majorEastAsia"/>
+        </w:rPr>
+        <w:t>Engagement is measured using standard metrics</w:t>
+      </w:r>
+      <w:r>
+        <w:t>, including:</w:t>
+      </w:r>
+    </w:p>
+    <w:p>
+      <w:pPr>
+        <w:pStyle w:val="NormalWeb"/>
+        <w:numPr>
+          <w:ilvl w:val="0"/>
+          <w:numId w:val="6"/>
+        </w:numPr>
+      </w:pPr>
+      <w:r>
+        <w:t>Likes, comments, shares, and impressions</w:t>
+      </w:r>
+    </w:p>
+    <w:p>
+      <w:pPr>
+        <w:pStyle w:val="NormalWeb"/>
+        <w:numPr>
+          <w:ilvl w:val="0"/>
+          <w:numId w:val="6"/>
+        </w:numPr>
+      </w:pPr>
+      <w:r>
+        <w:t>Engagement rate normalized by the number of active connections or followers</w:t>
+      </w:r>
+    </w:p>
+    <w:p>
+      <w:pPr>
+        <w:pStyle w:val="NormalWeb"/>
+      </w:pPr>
+      <w:r>
+        <w:t xml:space="preserve">From </w:t>
+      </w:r>
+      <w:r>
+        <w:rPr>
+          <w:rStyle w:val="Strong"/>
+          <w:rFonts w:eastAsiaTheme="majorEastAsia"/>
+        </w:rPr>
+        <w:t>exploratory data analysis (EDA)</w:t>
+      </w:r>
+      <w:r>
+        <w:t xml:space="preserve">, we observed a strong correlation between engagement and the number of active connections. As a result, quality assessment relies on </w:t>
+      </w:r>
+      <w:r>
+        <w:rPr>
+          <w:rStyle w:val="Strong"/>
+          <w:rFonts w:eastAsiaTheme="majorEastAsia"/>
+        </w:rPr>
+        <w:t>comparative and heuristic testing</w:t>
+      </w:r>
+      <w:r>
+        <w:t>, such as:</w:t>
+      </w:r>
+    </w:p>
+    <w:p>
+      <w:pPr>
+        <w:pStyle w:val="NormalWeb"/>
+        <w:numPr>
+          <w:ilvl w:val="0"/>
+          <w:numId w:val="7"/>
+        </w:numPr>
+      </w:pPr>
+      <w:r>
+        <w:rPr>
+          <w:rStyle w:val="Strong"/>
+          <w:rFonts w:eastAsiaTheme="majorEastAsia"/>
+        </w:rPr>
+        <w:lastRenderedPageBreak/>
+        <w:t>A/B comparisons</w:t>
+      </w:r>
+      <w:r>
+        <w:t xml:space="preserve"> between posts created using TrendPilot versus posts created without it</w:t>
+      </w:r>
+    </w:p>
+    <w:p>
+      <w:pPr>
+        <w:pStyle w:val="NormalWeb"/>
+        <w:numPr>
+          <w:ilvl w:val="0"/>
+          <w:numId w:val="7"/>
+        </w:numPr>
+      </w:pPr>
+      <w:r>
+        <w:t xml:space="preserve">Measuring the </w:t>
+      </w:r>
+      <w:r>
+        <w:rPr>
+          <w:rStyle w:val="Strong"/>
+          <w:rFonts w:eastAsiaTheme="majorEastAsia"/>
+        </w:rPr>
+        <w:t>relative uplift</w:t>
+      </w:r>
+      <w:r>
+        <w:t xml:space="preserve"> in engagement metrics for the same user over comparable time periods</w:t>
+      </w:r>
+    </w:p>
+    <w:p>
+      <w:pPr>
+        <w:pStyle w:val="NormalWeb"/>
+      </w:pPr>
+      <w:r>
+        <w:t xml:space="preserve">Additionally, we conducted </w:t>
+      </w:r>
+      <w:r>
+        <w:rPr>
+          <w:rStyle w:val="Strong"/>
+          <w:rFonts w:eastAsiaTheme="majorEastAsia"/>
+        </w:rPr>
+        <w:t>market research</w:t>
+      </w:r>
+      <w:r>
+        <w:t xml:space="preserve"> to identify guardrails for high-performing posts and to predict engagement outcomes (likes, comments, views). The methodology and formula are detailed in </w:t>
+      </w:r>
+      <w:r>
+        <w:rPr>
+          <w:rStyle w:val="Strong"/>
+          <w:rFonts w:eastAsiaTheme="majorEastAsia"/>
+        </w:rPr>
+        <w:t>Appendix 1: Benchmarking Posts</w:t>
+      </w:r>
+      <w:r>
+        <w:t>.</w:t>
+      </w:r>
+      <w:r>
+        <w:br/>
+        <w:t>For reference, we leveraged the LinkedIn Engagement Predictor:</w:t>
+      </w:r>
+      <w:r>
+        <w:br/>
+      </w:r>
+      <w:hyperlink r:id="rId7" w:tgtFrame="_new" w:history="1">
+        <w:r>
+          <w:rPr>
+            <w:rStyle w:val="Hyperlink"/>
+            <w:rFonts w:eastAsiaTheme="majorEastAsia"/>
+          </w:rPr>
+          <w:t>https://enrichlabs.ai/resources/linkedin-engagement-predictor</w:t>
+        </w:r>
+      </w:hyperlink>
+    </w:p>
+    <w:p>
+      <w:pPr>
+        <w:pStyle w:val="NormalWeb"/>
+      </w:pPr>
+      <w:r>
+        <w:t xml:space="preserve">We aim to use this model to generate </w:t>
+      </w:r>
+      <w:r>
+        <w:rPr>
+          <w:rStyle w:val="Strong"/>
+          <w:rFonts w:eastAsiaTheme="majorEastAsia"/>
+        </w:rPr>
+        <w:t>few-shot prompts</w:t>
+      </w:r>
+      <w:r>
+        <w:t xml:space="preserve"> to train the LLM, enabling TrendPilot to guide users toward higher-quality, trend-aligned posts.</w:t>
+      </w:r>
+    </w:p>
+    <w:p>
+      <w:pPr>
         <w:spacing w:before="100" w:beforeAutospacing="1" w:after="100" w:afterAutospacing="1" w:line="240" w:lineRule="auto"/>
         <w:rPr>
           <w:rFonts w:ascii="Times New Roman" w:eastAsia="Times New Roman" w:hAnsi="Times New Roman" w:cs="Times New Roman"/>
@@ -436,389 +633,1553 @@
           <w14:ligatures w14:val="none"/>
         </w:rPr>
       </w:pPr>
-      <w:r>
-        <w:rPr>
-          <w:rFonts w:ascii="Times New Roman" w:eastAsia="Times New Roman" w:hAnsi="Times New Roman" w:cs="Times New Roman"/>
-          <w:b/>
-          <w:bCs/>
-          <w:kern w:val="0"/>
-          <w:lang w:eastAsia="en-GB"/>
-          <w14:ligatures w14:val="none"/>
-        </w:rPr>
-        <w:t>Answer:</w:t>
-      </w:r>
-      <w:r>
+    </w:p>
+    <w:p>
+      <w:pPr>
+        <w:spacing w:before="100" w:beforeAutospacing="1" w:after="100" w:afterAutospacing="1" w:line="240" w:lineRule="auto"/>
         <w:rPr>
           <w:rFonts w:ascii="Times New Roman" w:eastAsia="Times New Roman" w:hAnsi="Times New Roman" w:cs="Times New Roman"/>
           <w:kern w:val="0"/>
           <w:lang w:eastAsia="en-GB"/>
           <w14:ligatures w14:val="none"/>
         </w:rPr>
-        <w:br/>
-        <w:t xml:space="preserve">Post quality and engagement are evaluated primarily during the </w:t>
-      </w:r>
-      <w:r>
-        <w:rPr>
-          <w:rFonts w:ascii="Times New Roman" w:eastAsia="Times New Roman" w:hAnsi="Times New Roman" w:cs="Times New Roman"/>
+      </w:pPr>
+    </w:p>
+    <w:p>
+      <w:pPr>
+        <w:rPr>
+          <w:lang w:val="en-US"/>
+        </w:rPr>
+      </w:pPr>
+      <w:r>
+        <w:rPr>
+          <w:lang w:val="en-US"/>
+        </w:rPr>
+        <w:t>Q. You are developing Engagement Predictor. Should you not validate the score? Without that what is the confidence on the UT-03 score?</w:t>
+      </w:r>
+    </w:p>
+    <w:p>
+      <w:pPr>
+        <w:rPr>
+          <w:lang w:val="en-US"/>
+        </w:rPr>
+      </w:pPr>
+      <w:r>
+        <w:rPr>
+          <w:lang w:val="en-US"/>
+        </w:rPr>
+        <w:t>Q. UT-04 is not clear</w:t>
+      </w:r>
+    </w:p>
+    <w:p>
+      <w:pPr>
+        <w:rPr>
+          <w:lang w:val="en-US"/>
+        </w:rPr>
+      </w:pPr>
+      <w:r>
+        <w:rPr>
+          <w:lang w:val="en-US"/>
+        </w:rPr>
+        <w:t>Q.ITs are not quite clear in terms of reliability. Which metric are displayed in IT-04?</w:t>
+      </w:r>
+    </w:p>
+    <w:p>
+      <w:pPr>
+        <w:rPr>
+          <w:lang w:val="en-US"/>
+        </w:rPr>
+      </w:pPr>
+      <w:r>
+        <w:rPr>
+          <w:lang w:val="en-US"/>
+        </w:rPr>
+        <w:t>Q.UAT and RT look good. Several other test situations may require more thoughts/intuition</w:t>
+      </w:r>
+    </w:p>
+    <w:p>
+      <w:pPr>
+        <w:rPr>
+          <w:lang w:val="en-US"/>
+        </w:rPr>
+      </w:pPr>
+    </w:p>
+    <w:p>
+      <w:pPr>
+        <w:rPr>
+          <w:lang w:val="en-US"/>
+        </w:rPr>
+      </w:pPr>
+    </w:p>
+    <w:p>
+      <w:pPr>
+        <w:rPr>
+          <w:lang w:val="en-US"/>
+        </w:rPr>
+      </w:pPr>
+    </w:p>
+    <w:p>
+      <w:pPr>
+        <w:rPr>
+          <w:lang w:val="en-US"/>
+        </w:rPr>
+      </w:pPr>
+    </w:p>
+    <w:p>
+      <w:pPr>
+        <w:rPr>
+          <w:lang w:val="en-US"/>
+        </w:rPr>
+      </w:pPr>
+    </w:p>
+    <w:p>
+      <w:pPr>
+        <w:rPr>
+          <w:lang w:val="en-US"/>
+        </w:rPr>
+      </w:pPr>
+    </w:p>
+    <w:p>
+      <w:pPr>
+        <w:rPr>
+          <w:lang w:val="en-US"/>
+        </w:rPr>
+      </w:pPr>
+    </w:p>
+    <w:p>
+      <w:pPr>
+        <w:rPr>
+          <w:lang w:val="en-US"/>
+        </w:rPr>
+      </w:pPr>
+    </w:p>
+    <w:p>
+      <w:pPr>
+        <w:rPr>
+          <w:lang w:val="en-US"/>
+        </w:rPr>
+      </w:pPr>
+    </w:p>
+    <w:p>
+      <w:pPr>
+        <w:rPr>
+          <w:lang w:val="en-US"/>
+        </w:rPr>
+      </w:pPr>
+    </w:p>
+    <w:p>
+      <w:pPr>
+        <w:rPr>
+          <w:lang w:val="en-US"/>
+        </w:rPr>
+      </w:pPr>
+    </w:p>
+    <w:p>
+      <w:pPr>
+        <w:rPr>
+          <w:lang w:val="en-US"/>
+        </w:rPr>
+      </w:pPr>
+    </w:p>
+    <w:p>
+      <w:pPr>
+        <w:rPr>
+          <w:lang w:val="en-US"/>
+        </w:rPr>
+      </w:pPr>
+    </w:p>
+    <w:p>
+      <w:pPr>
+        <w:rPr>
+          <w:lang w:val="en-US"/>
+        </w:rPr>
+      </w:pPr>
+    </w:p>
+    <w:p>
+      <w:pPr>
+        <w:rPr>
+          <w:lang w:val="en-US"/>
+        </w:rPr>
+      </w:pPr>
+    </w:p>
+    <w:p>
+      <w:pPr>
+        <w:rPr>
+          <w:lang w:val="en-US"/>
+        </w:rPr>
+      </w:pPr>
+    </w:p>
+    <w:p>
+      <w:pPr>
+        <w:rPr>
+          <w:lang w:val="en-US"/>
+        </w:rPr>
+      </w:pPr>
+    </w:p>
+    <w:p>
+      <w:pPr>
+        <w:rPr>
+          <w:lang w:val="en-US"/>
+        </w:rPr>
+      </w:pPr>
+    </w:p>
+    <w:p>
+      <w:pPr>
+        <w:rPr>
+          <w:lang w:val="en-US"/>
+        </w:rPr>
+      </w:pPr>
+      <w:r>
+        <w:rPr>
+          <w:lang w:val="en-US"/>
+        </w:rPr>
+        <w:t xml:space="preserve">Appendix 1 </w:t>
+      </w:r>
+    </w:p>
+    <w:p>
+      <w:pPr>
+        <w:rPr>
+          <w:lang w:val="en-US"/>
+        </w:rPr>
+      </w:pPr>
+    </w:p>
+    <w:p>
+      <w:pPr>
+        <w:rPr>
+          <w:lang w:val="en-US"/>
+        </w:rPr>
+      </w:pPr>
+      <w:r>
+        <w:rPr>
+          <w:lang w:val="en-US"/>
+        </w:rPr>
+        <w:t>Benchmarking post</w:t>
+      </w:r>
+    </w:p>
+    <w:p>
+      <w:pPr>
+        <w:rPr>
+          <w:lang w:val="en-US"/>
+        </w:rPr>
+      </w:pPr>
+    </w:p>
+    <w:p>
+      <w:pPr>
+        <w:rPr>
+          <w:lang w:val="en-US"/>
+        </w:rPr>
+      </w:pPr>
+      <w:r>
+        <w:rPr>
+          <w:lang w:val="en-US"/>
+        </w:rPr>
+        <w:t>Base Score Calculation</w:t>
+      </w:r>
+    </w:p>
+    <w:p>
+      <w:pPr>
+        <w:rPr>
+          <w:lang w:val="en-US"/>
+        </w:rPr>
+      </w:pPr>
+      <w:r>
+        <w:rPr>
+          <w:lang w:val="en-US"/>
+        </w:rPr>
+        <w:t>The algorithm prioritizes authentic storytelling with specific details over promotional</w:t>
+      </w:r>
+    </w:p>
+    <w:p>
+      <w:pPr>
+        <w:rPr>
+          <w:lang w:val="en-US"/>
+        </w:rPr>
+      </w:pPr>
+      <w:r>
+        <w:rPr>
+          <w:lang w:val="en-US"/>
+        </w:rPr>
+        <w:t>content and heavily penalizes external links.</w:t>
+      </w:r>
+    </w:p>
+    <w:p>
+      <w:pPr>
+        <w:rPr>
+          <w:lang w:val="en-US"/>
+        </w:rPr>
+      </w:pPr>
+      <w:r>
+        <w:rPr>
+          <w:lang w:val="en-US"/>
+        </w:rPr>
+        <w:t>Starting Point: 50 (average baseline)</w:t>
+      </w:r>
+    </w:p>
+    <w:p>
+      <w:pPr>
+        <w:rPr>
+          <w:lang w:val="en-US"/>
+        </w:rPr>
+      </w:pPr>
+      <w:r>
+        <w:rPr>
+          <w:lang w:val="en-US"/>
+        </w:rPr>
+        <w:t>Factors That Adjust the Score</w:t>
+      </w:r>
+    </w:p>
+    <w:p>
+      <w:pPr>
+        <w:rPr>
+          <w:lang w:val="en-US"/>
+        </w:rPr>
+      </w:pPr>
+      <w:r>
+        <w:rPr>
+          <w:lang w:val="en-US"/>
+        </w:rPr>
+        <w:t xml:space="preserve">1. </w:t>
+      </w:r>
+      <w:r>
+        <w:rPr>
+          <w:lang w:val="en-US"/>
+        </w:rPr>
+        <w:t xml:space="preserve"> </w:t>
+      </w:r>
+      <w:r>
+        <w:rPr>
+          <w:lang w:val="en-US"/>
+        </w:rPr>
+        <w:t>Content Length (Word Count)</w:t>
+      </w:r>
+    </w:p>
+    <w:p>
+      <w:pPr>
+        <w:ind w:left="720"/>
+        <w:rPr>
+          <w:lang w:val="en-US"/>
+        </w:rPr>
+      </w:pPr>
+      <w:r>
+        <w:rPr>
+          <w:lang w:val="en-US"/>
+        </w:rPr>
+        <w:t>• 100-200 words: +8 points (optimal)</w:t>
+      </w:r>
+    </w:p>
+    <w:p>
+      <w:pPr>
+        <w:ind w:left="720"/>
+        <w:rPr>
+          <w:lang w:val="en-US"/>
+        </w:rPr>
+      </w:pPr>
+      <w:r>
+        <w:rPr>
+          <w:lang w:val="en-US"/>
+        </w:rPr>
+        <w:t>• 80-99 words: +5 points (good)</w:t>
+      </w:r>
+    </w:p>
+    <w:p>
+      <w:pPr>
+        <w:ind w:left="720"/>
+        <w:rPr>
+          <w:lang w:val="en-US"/>
+        </w:rPr>
+      </w:pPr>
+      <w:r>
+        <w:rPr>
+          <w:lang w:val="en-US"/>
+        </w:rPr>
+        <w:t>• 200-300 words: +3 points (acceptable)</w:t>
+      </w:r>
+    </w:p>
+    <w:p>
+      <w:pPr>
+        <w:ind w:left="720"/>
+        <w:rPr>
+          <w:lang w:val="en-US"/>
+        </w:rPr>
+      </w:pPr>
+      <w:r>
+        <w:rPr>
+          <w:lang w:val="en-US"/>
+        </w:rPr>
+        <w:t>• 50-79 words: -3 points (short)</w:t>
+      </w:r>
+    </w:p>
+    <w:p>
+      <w:pPr>
+        <w:ind w:left="720"/>
+        <w:rPr>
+          <w:lang w:val="en-US"/>
+        </w:rPr>
+      </w:pPr>
+      <w:r>
+        <w:rPr>
+          <w:lang w:val="en-US"/>
+        </w:rPr>
+        <w:t>• &lt;50 words: -12 points (too short)</w:t>
+      </w:r>
+    </w:p>
+    <w:p>
+      <w:pPr>
+        <w:ind w:left="720"/>
+        <w:rPr>
+          <w:lang w:val="en-US"/>
+        </w:rPr>
+      </w:pPr>
+      <w:r>
+        <w:rPr>
+          <w:lang w:val="en-US"/>
+        </w:rPr>
+        <w:t>• &gt;300 words: -15 points (too long)</w:t>
+      </w:r>
+    </w:p>
+    <w:p>
+      <w:pPr>
+        <w:ind w:left="720"/>
+        <w:rPr>
+          <w:lang w:val="en-US"/>
+        </w:rPr>
+      </w:pPr>
+      <w:r>
+        <w:rPr>
+          <w:lang w:val="en-US"/>
+        </w:rPr>
+        <w:t>• &gt;400 words: -15 points (way too long)</w:t>
+      </w:r>
+    </w:p>
+    <w:p>
+      <w:pPr>
+        <w:rPr>
+          <w:lang w:val="en-US"/>
+        </w:rPr>
+      </w:pPr>
+      <w:r>
+        <w:rPr>
+          <w:lang w:val="en-US"/>
+        </w:rPr>
+        <w:t xml:space="preserve">2. </w:t>
+      </w:r>
+      <w:r>
+        <w:rPr>
+          <w:lang w:val="en-US"/>
+        </w:rPr>
+        <w:t xml:space="preserve"> </w:t>
+      </w:r>
+      <w:r>
+        <w:rPr>
+          <w:lang w:val="en-US"/>
+        </w:rPr>
+        <w:t>Hook Patterns (First sentence analysis)</w:t>
+      </w:r>
+    </w:p>
+    <w:p>
+      <w:pPr>
+        <w:rPr>
+          <w:lang w:val="en-US"/>
+        </w:rPr>
+      </w:pPr>
+      <w:r>
+        <w:rPr>
+          <w:lang w:val="en-US"/>
+        </w:rPr>
+        <w:t>Only the first matching hook counts:</w:t>
+      </w:r>
+    </w:p>
+    <w:p>
+      <w:pPr>
+        <w:ind w:left="720"/>
+        <w:rPr>
+          <w:lang w:val="en-US"/>
+        </w:rPr>
+      </w:pPr>
+      <w:r>
+        <w:rPr>
+          <w:lang w:val="en-US"/>
+        </w:rPr>
+        <w:t>• "Never" narrative (overcoming doubt): +15 points</w:t>
+      </w:r>
+    </w:p>
+    <w:p>
+      <w:pPr>
+        <w:ind w:left="720"/>
+        <w:rPr>
+          <w:lang w:val="en-US"/>
+        </w:rPr>
+      </w:pPr>
+      <w:r>
+        <w:rPr>
+          <w:lang w:val="en-US"/>
+        </w:rPr>
+        <w:t>• Specific time (e.g., "It's 2:47am"): +12 points</w:t>
+      </w:r>
+    </w:p>
+    <w:p>
+      <w:pPr>
+        <w:ind w:left="720"/>
+        <w:rPr>
+          <w:lang w:val="en-US"/>
+        </w:rPr>
+      </w:pPr>
+      <w:r>
+        <w:rPr>
+          <w:lang w:val="en-US"/>
+        </w:rPr>
+        <w:t>• Powerful quote hook: +10 points</w:t>
+      </w:r>
+    </w:p>
+    <w:p>
+      <w:pPr>
+        <w:ind w:left="720"/>
+        <w:rPr>
+          <w:lang w:val="en-US"/>
+        </w:rPr>
+      </w:pPr>
+      <w:r>
+        <w:rPr>
+          <w:lang w:val="en-US"/>
+        </w:rPr>
+        <w:t>• Contrarian "Stop/Start": +7 points</w:t>
+      </w:r>
+    </w:p>
+    <w:p>
+      <w:pPr>
+        <w:ind w:left="720"/>
+        <w:rPr>
+          <w:lang w:val="en-US"/>
+        </w:rPr>
+      </w:pPr>
+      <w:r>
+        <w:rPr>
+          <w:lang w:val="en-US"/>
+        </w:rPr>
+        <w:lastRenderedPageBreak/>
+        <w:t>• "I used to think/believe": +6 points</w:t>
+      </w:r>
+    </w:p>
+    <w:p>
+      <w:pPr>
+        <w:ind w:left="720"/>
+        <w:rPr>
+          <w:lang w:val="en-US"/>
+        </w:rPr>
+      </w:pPr>
+      <w:r>
+        <w:rPr>
+          <w:lang w:val="en-US"/>
+        </w:rPr>
+        <w:t>• "Everyone's/Everyone is": +5 points</w:t>
+      </w:r>
+    </w:p>
+    <w:p>
+      <w:pPr>
+        <w:ind w:left="720"/>
+        <w:rPr>
+          <w:lang w:val="en-US"/>
+        </w:rPr>
+      </w:pPr>
+      <w:r>
+        <w:rPr>
+          <w:lang w:val="en-US"/>
+        </w:rPr>
+        <w:t>• "Just realized": +5 points</w:t>
+      </w:r>
+    </w:p>
+    <w:p>
+      <w:pPr>
+        <w:ind w:left="720"/>
+        <w:rPr>
+          <w:lang w:val="en-US"/>
+        </w:rPr>
+      </w:pPr>
+      <w:r>
+        <w:rPr>
+          <w:lang w:val="en-US"/>
+        </w:rPr>
+        <w:t>• "It's official/Today": +6 points</w:t>
+      </w:r>
+    </w:p>
+    <w:p>
+      <w:pPr>
+        <w:ind w:left="720"/>
+        <w:rPr>
+          <w:lang w:val="en-US"/>
+        </w:rPr>
+      </w:pPr>
+      <w:r>
+        <w:rPr>
+          <w:lang w:val="en-US"/>
+        </w:rPr>
+        <w:t>• Recency signals (hours ago, last week): +4 points</w:t>
+      </w:r>
+    </w:p>
+    <w:p>
+      <w:pPr>
+        <w:rPr>
+          <w:lang w:val="en-US"/>
+        </w:rPr>
+      </w:pPr>
+      <w:r>
+        <w:rPr>
+          <w:lang w:val="en-US"/>
+        </w:rPr>
+        <w:t>3. Power Patterns (Multiple can match)</w:t>
+      </w:r>
+    </w:p>
+    <w:p>
+      <w:pPr>
+        <w:ind w:left="720"/>
+        <w:rPr>
+          <w:lang w:val="en-US"/>
+        </w:rPr>
+      </w:pPr>
+      <w:r>
+        <w:rPr>
+          <w:lang w:val="en-US"/>
+        </w:rPr>
+        <w:t>• Underdog/immigrant story: +9 points</w:t>
+      </w:r>
+    </w:p>
+    <w:p>
+      <w:pPr>
+        <w:ind w:left="720"/>
+        <w:rPr>
+          <w:lang w:val="en-US"/>
+        </w:rPr>
+      </w:pPr>
+      <w:r>
+        <w:rPr>
+          <w:lang w:val="en-US"/>
+        </w:rPr>
+        <w:t>• Transformation narrative: +8 points</w:t>
+      </w:r>
+    </w:p>
+    <w:p>
+      <w:pPr>
+        <w:ind w:left="720"/>
+        <w:rPr>
+          <w:lang w:val="en-US"/>
+        </w:rPr>
+      </w:pPr>
+      <w:r>
+        <w:rPr>
+          <w:lang w:val="en-US"/>
+        </w:rPr>
+        <w:t>• Powerful CTA question: +8 points</w:t>
+      </w:r>
+    </w:p>
+    <w:p>
+      <w:pPr>
+        <w:ind w:left="720"/>
+        <w:rPr>
+          <w:lang w:val="en-US"/>
+        </w:rPr>
+      </w:pPr>
+      <w:r>
+        <w:rPr>
+          <w:lang w:val="en-US"/>
+        </w:rPr>
+        <w:t>• "Nobody posts about" (hidden truth): +10 points</w:t>
+      </w:r>
+    </w:p>
+    <w:p>
+      <w:pPr>
+        <w:ind w:left="720"/>
+        <w:rPr>
+          <w:lang w:val="en-US"/>
+        </w:rPr>
+      </w:pPr>
+      <w:r>
+        <w:rPr>
+          <w:lang w:val="en-US"/>
+        </w:rPr>
+        <w:t>• Vulnerability/authenticity: +7 points</w:t>
+      </w:r>
+    </w:p>
+    <w:p>
+      <w:pPr>
+        <w:ind w:left="720"/>
+        <w:rPr>
+          <w:lang w:val="en-US"/>
+        </w:rPr>
+      </w:pPr>
+      <w:r>
+        <w:rPr>
+          <w:lang w:val="en-US"/>
+        </w:rPr>
+        <w:t>• Family/parenting: +8 points</w:t>
+      </w:r>
+    </w:p>
+    <w:p>
+      <w:pPr>
+        <w:ind w:left="720"/>
+        <w:rPr>
+          <w:lang w:val="en-US"/>
+        </w:rPr>
+      </w:pPr>
+      <w:r>
+        <w:rPr>
+          <w:lang w:val="en-US"/>
+        </w:rPr>
+        <w:t>• Specific time mentioned: +6 points</w:t>
+      </w:r>
+    </w:p>
+    <w:p>
+      <w:pPr>
+        <w:ind w:left="720"/>
+        <w:rPr>
+          <w:lang w:val="en-US"/>
+        </w:rPr>
+      </w:pPr>
+      <w:r>
+        <w:rPr>
+          <w:lang w:val="en-US"/>
+        </w:rPr>
+        <w:t>• Specific numbers/data: +4 points</w:t>
+      </w:r>
+    </w:p>
+    <w:p>
+      <w:pPr>
+        <w:ind w:left="720"/>
+        <w:rPr>
+          <w:lang w:val="en-US"/>
+        </w:rPr>
+      </w:pPr>
+      <w:r>
+        <w:rPr>
+          <w:lang w:val="en-US"/>
+        </w:rPr>
+        <w:t>• Learning from adversity: +5 points</w:t>
+      </w:r>
+    </w:p>
+    <w:p>
+      <w:pPr>
+        <w:ind w:left="720"/>
+        <w:rPr>
+          <w:lang w:val="en-US"/>
+        </w:rPr>
+      </w:pPr>
+      <w:r>
+        <w:rPr>
+          <w:lang w:val="en-US"/>
+        </w:rPr>
+        <w:t>• Value delivery promise: +4 points</w:t>
+      </w:r>
+    </w:p>
+    <w:p>
+      <w:pPr>
+        <w:ind w:left="720"/>
+        <w:rPr>
+          <w:lang w:val="en-US"/>
+        </w:rPr>
+      </w:pPr>
+      <w:r>
+        <w:rPr>
+          <w:lang w:val="en-US"/>
+        </w:rPr>
+        <w:t>• List/bullet format: +5 points</w:t>
+      </w:r>
+    </w:p>
+    <w:p>
+      <w:pPr>
+        <w:ind w:left="720"/>
+        <w:rPr>
+          <w:lang w:val="en-US"/>
+        </w:rPr>
+      </w:pPr>
+      <w:r>
+        <w:rPr>
+          <w:lang w:val="en-US"/>
+        </w:rPr>
+        <w:t>• Contrast/comparison: +5 points</w:t>
+      </w:r>
+    </w:p>
+    <w:p>
+      <w:pPr>
+        <w:ind w:left="720"/>
+        <w:rPr>
+          <w:lang w:val="en-US"/>
+        </w:rPr>
+      </w:pPr>
+      <w:r>
+        <w:rPr>
+          <w:lang w:val="en-US"/>
+        </w:rPr>
+        <w:t>• Aspirational payoff: +6 points</w:t>
+      </w:r>
+    </w:p>
+    <w:p>
+      <w:pPr>
+        <w:ind w:left="720"/>
+        <w:rPr>
+          <w:lang w:val="en-US"/>
+        </w:rPr>
+      </w:pPr>
+      <w:r>
+        <w:rPr>
+          <w:lang w:val="en-US"/>
+        </w:rPr>
+        <w:t>• Direct address ("you become"): +3 points</w:t>
+      </w:r>
+    </w:p>
+    <w:p>
+      <w:pPr>
+        <w:ind w:left="720"/>
+        <w:rPr>
+          <w:lang w:val="en-US"/>
+        </w:rPr>
+      </w:pPr>
+      <w:r>
+        <w:rPr>
+          <w:lang w:val="en-US"/>
+        </w:rPr>
+        <w:t>• Personal story: +5 points</w:t>
+      </w:r>
+    </w:p>
+    <w:p>
+      <w:pPr>
+        <w:rPr>
+          <w:lang w:val="en-US"/>
+        </w:rPr>
+      </w:pPr>
+      <w:r>
+        <w:rPr>
+          <w:lang w:val="en-US"/>
+        </w:rPr>
+        <w:t>4. Visual Content</w:t>
+      </w:r>
+    </w:p>
+    <w:p>
+      <w:pPr>
+        <w:ind w:left="720"/>
+        <w:rPr>
+          <w:lang w:val="en-US"/>
+        </w:rPr>
+      </w:pPr>
+      <w:r>
+        <w:rPr>
+          <w:lang w:val="en-US"/>
+        </w:rPr>
+        <w:t>• Video: +10 points</w:t>
+      </w:r>
+    </w:p>
+    <w:p>
+      <w:pPr>
+        <w:ind w:left="720"/>
+        <w:rPr>
+          <w:lang w:val="en-US"/>
+        </w:rPr>
+      </w:pPr>
+      <w:r>
+        <w:rPr>
+          <w:lang w:val="en-US"/>
+        </w:rPr>
+        <w:t>• Carousel: +8 points</w:t>
+      </w:r>
+    </w:p>
+    <w:p>
+      <w:pPr>
+        <w:ind w:left="720"/>
+        <w:rPr>
+          <w:lang w:val="en-US"/>
+        </w:rPr>
+      </w:pPr>
+      <w:r>
+        <w:rPr>
+          <w:lang w:val="en-US"/>
+        </w:rPr>
+        <w:t>• Image: +5 points</w:t>
+      </w:r>
+    </w:p>
+    <w:p>
+      <w:pPr>
+        <w:ind w:left="720"/>
+        <w:rPr>
+          <w:lang w:val="en-US"/>
+        </w:rPr>
+      </w:pPr>
+      <w:r>
+        <w:rPr>
+          <w:lang w:val="en-US"/>
+        </w:rPr>
+        <w:t>• No visual: 0 points (suggestion given)</w:t>
+      </w:r>
+    </w:p>
+    <w:p>
+      <w:pPr>
+        <w:rPr>
+          <w:lang w:val="en-US"/>
+        </w:rPr>
+      </w:pPr>
+      <w:r>
+        <w:rPr>
+          <w:lang w:val="en-US"/>
+        </w:rPr>
+        <w:t>5. External Links</w:t>
+      </w:r>
+    </w:p>
+    <w:p>
+      <w:pPr>
+        <w:ind w:firstLine="720"/>
+        <w:rPr>
+          <w:lang w:val="en-US"/>
+        </w:rPr>
+      </w:pPr>
+      <w:r>
+        <w:rPr>
+          <w:lang w:val="en-US"/>
+        </w:rPr>
+        <w:t>• Has external link: -18 points (LinkedIn suppresses these heavily)</w:t>
+      </w:r>
+    </w:p>
+    <w:p>
+      <w:pPr>
+        <w:rPr>
+          <w:lang w:val="en-US"/>
+        </w:rPr>
+      </w:pPr>
+      <w:r>
+        <w:rPr>
+          <w:lang w:val="en-US"/>
+        </w:rPr>
+        <w:lastRenderedPageBreak/>
+        <w:t>6. Posting Time</w:t>
+      </w:r>
+    </w:p>
+    <w:p>
+      <w:pPr>
+        <w:ind w:left="720"/>
+        <w:rPr>
+          <w:lang w:val="en-US"/>
+        </w:rPr>
+      </w:pPr>
+      <w:r>
+        <w:rPr>
+          <w:lang w:val="en-US"/>
+        </w:rPr>
+        <w:t>• Weekday morning/afternoon: +4 points (optimal B2B time)</w:t>
+      </w:r>
+    </w:p>
+    <w:p>
+      <w:pPr>
+        <w:ind w:left="720"/>
+        <w:rPr>
+          <w:lang w:val="en-US"/>
+        </w:rPr>
+      </w:pPr>
+      <w:r>
+        <w:rPr>
+          <w:lang w:val="en-US"/>
+        </w:rPr>
+        <w:t>• Weekday evening: 0 points</w:t>
+      </w:r>
+    </w:p>
+    <w:p>
+      <w:pPr>
+        <w:ind w:left="720"/>
+        <w:rPr>
+          <w:lang w:val="en-US"/>
+        </w:rPr>
+      </w:pPr>
+      <w:r>
+        <w:rPr>
+          <w:lang w:val="en-US"/>
+        </w:rPr>
+        <w:t>• Weekend: -6 points</w:t>
+      </w:r>
+    </w:p>
+    <w:p>
+      <w:pPr>
+        <w:rPr>
+          <w:lang w:val="en-US"/>
+        </w:rPr>
+      </w:pPr>
+      <w:r>
+        <w:rPr>
+          <w:lang w:val="en-US"/>
+        </w:rPr>
+        <w:t>7. Pattern Density (Total engagement elements)</w:t>
+      </w:r>
+    </w:p>
+    <w:p>
+      <w:pPr>
+        <w:ind w:left="720"/>
+        <w:rPr>
+          <w:lang w:val="en-US"/>
+        </w:rPr>
+      </w:pPr>
+      <w:r>
+        <w:rPr>
+          <w:lang w:val="en-US"/>
+        </w:rPr>
+        <w:t>• 6+ patterns: +12 points (exceptional viral potential)</w:t>
+      </w:r>
+    </w:p>
+    <w:p>
+      <w:pPr>
+        <w:ind w:left="720"/>
+        <w:rPr>
+          <w:lang w:val="en-US"/>
+        </w:rPr>
+      </w:pPr>
+      <w:r>
+        <w:rPr>
+          <w:lang w:val="en-US"/>
+        </w:rPr>
+        <w:t>• 4-5 patterns: +7 points (strong)</w:t>
+      </w:r>
+    </w:p>
+    <w:p>
+      <w:pPr>
+        <w:ind w:left="720"/>
+        <w:rPr>
+          <w:lang w:val="en-US"/>
+        </w:rPr>
+      </w:pPr>
+      <w:r>
+        <w:rPr>
+          <w:lang w:val="en-US"/>
+        </w:rPr>
+        <w:t>• 3 patterns: +4 points (solid)</w:t>
+      </w:r>
+    </w:p>
+    <w:p>
+      <w:pPr>
+        <w:ind w:left="720"/>
+        <w:rPr>
+          <w:lang w:val="en-US"/>
+        </w:rPr>
+      </w:pPr>
+      <w:r>
+        <w:rPr>
+          <w:lang w:val="en-US"/>
+        </w:rPr>
+        <w:t>• &lt;2 patterns: -7 points (missing drivers)</w:t>
+      </w:r>
+    </w:p>
+    <w:p>
+      <w:pPr>
+        <w:rPr>
+          <w:lang w:val="en-US"/>
+        </w:rPr>
+      </w:pPr>
+      <w:r>
+        <w:rPr>
+          <w:lang w:val="en-US"/>
+        </w:rPr>
+        <w:t>8. Low-Effort Link Post Penalty</w:t>
+      </w:r>
+    </w:p>
+    <w:p>
+      <w:pPr>
+        <w:ind w:firstLine="720"/>
+        <w:rPr>
+          <w:lang w:val="en-US"/>
+        </w:rPr>
+      </w:pPr>
+      <w:r>
+        <w:rPr>
+          <w:lang w:val="en-US"/>
+        </w:rPr>
+        <w:t>• &lt;80 words + link + &lt;2 patterns: -15 points (critical)</w:t>
+      </w:r>
+    </w:p>
+    <w:p>
+      <w:pPr>
+        <w:rPr>
+          <w:lang w:val="en-US"/>
+        </w:rPr>
+      </w:pPr>
+      <w:r>
+        <w:rPr>
+          <w:lang w:val="en-US"/>
+        </w:rPr>
+        <w:t>9. Link Preview Spam</w:t>
+      </w:r>
+    </w:p>
+    <w:p>
+      <w:pPr>
+        <w:ind w:firstLine="720"/>
+        <w:rPr>
+          <w:lang w:val="en-US"/>
+        </w:rPr>
+      </w:pPr>
+      <w:r>
+        <w:rPr>
+          <w:lang w:val="en-US"/>
+        </w:rPr>
+        <w:t>• &lt;60 words + link + no media: -10 points</w:t>
+      </w:r>
+    </w:p>
+    <w:p>
+      <w:pPr>
+        <w:rPr>
+          <w:lang w:val="en-US"/>
+        </w:rPr>
+      </w:pPr>
+      <w:r>
+        <w:rPr>
+          <w:lang w:val="en-US"/>
+        </w:rPr>
+        <w:t>10. Promotional Content Detection</w:t>
+      </w:r>
+    </w:p>
+    <w:p>
+      <w:pPr>
+        <w:ind w:left="720"/>
+        <w:rPr>
+          <w:lang w:val="en-US"/>
+        </w:rPr>
+      </w:pPr>
+      <w:r>
+        <w:rPr>
+          <w:lang w:val="en-US"/>
+        </w:rPr>
+        <w:t>Detects promotional language (product, demo, launch, "our product", "we built"):</w:t>
+      </w:r>
+    </w:p>
+    <w:p>
+      <w:pPr>
+        <w:ind w:left="720"/>
+        <w:rPr>
+          <w:lang w:val="en-US"/>
+        </w:rPr>
+      </w:pPr>
+      <w:r>
+        <w:rPr>
+          <w:lang w:val="en-US"/>
+        </w:rPr>
+        <w:t>• Heavy promotion (score ≥6): -12 points</w:t>
+      </w:r>
+    </w:p>
+    <w:p>
+      <w:pPr>
+        <w:ind w:left="720"/>
+        <w:rPr>
+          <w:lang w:val="en-US"/>
+        </w:rPr>
+      </w:pPr>
+      <w:r>
+        <w:rPr>
+          <w:lang w:val="en-US"/>
+        </w:rPr>
+        <w:t>o With video: additional -8 points</w:t>
+      </w:r>
+    </w:p>
+    <w:p>
+      <w:pPr>
+        <w:ind w:left="720"/>
+        <w:rPr>
+          <w:lang w:val="en-US"/>
+        </w:rPr>
+      </w:pPr>
+      <w:r>
+        <w:rPr>
+          <w:lang w:val="en-US"/>
+        </w:rPr>
+        <w:t>• Product-focused (score ≥4): -8 points</w:t>
+      </w:r>
+    </w:p>
+    <w:p>
+      <w:pPr>
+        <w:ind w:left="720"/>
+        <w:rPr>
+          <w:lang w:val="en-US"/>
+        </w:rPr>
+      </w:pPr>
+      <w:r>
+        <w:rPr>
+          <w:lang w:val="en-US"/>
+        </w:rPr>
+        <w:t>o With video: additional -5 points</w:t>
+      </w:r>
+    </w:p>
+    <w:p>
+      <w:pPr>
+        <w:ind w:left="720"/>
+        <w:rPr>
+          <w:lang w:val="en-US"/>
+        </w:rPr>
+      </w:pPr>
+      <w:r>
+        <w:rPr>
+          <w:lang w:val="en-US"/>
+        </w:rPr>
+        <w:t>• Some promotional (score ≥2): -4 points</w:t>
+      </w:r>
+    </w:p>
+    <w:p>
+      <w:pPr>
+        <w:rPr>
+          <w:lang w:val="en-US"/>
+        </w:rPr>
+      </w:pPr>
+      <w:r>
+        <w:rPr>
+          <w:lang w:val="en-US"/>
+        </w:rPr>
+        <w:t>Final Score</w:t>
+      </w:r>
+    </w:p>
+    <w:p>
+      <w:pPr>
+        <w:ind w:left="720"/>
+        <w:rPr>
+          <w:lang w:val="en-US"/>
+        </w:rPr>
+      </w:pPr>
+      <w:r>
+        <w:rPr>
+          <w:lang w:val="en-US"/>
+        </w:rPr>
+        <w:t>• Capped between 0-100</w:t>
+      </w:r>
+    </w:p>
+    <w:p>
+      <w:pPr>
+        <w:ind w:left="720"/>
+        <w:rPr>
+          <w:lang w:val="en-US"/>
+        </w:rPr>
+      </w:pPr>
+      <w:r>
+        <w:rPr>
+          <w:lang w:val="en-US"/>
+        </w:rPr>
+        <w:t>• Score is: Math.min(Math.max(baseScore, 0), 100)</w:t>
+      </w:r>
+    </w:p>
+    <w:p>
+      <w:pPr>
+        <w:ind w:left="720"/>
+        <w:rPr>
+          <w:lang w:val="en-US"/>
+        </w:rPr>
+      </w:pPr>
+    </w:p>
+    <w:p>
+      <w:pPr>
+        <w:rPr>
           <w:b/>
           <w:bCs/>
-          <w:kern w:val="0"/>
-          <w:lang w:eastAsia="en-GB"/>
-          <w14:ligatures w14:val="none"/>
-        </w:rPr>
-        <w:t>UAT (User Acceptance Testing)</w:t>
-      </w:r>
-      <w:r>
-        <w:rPr>
-          <w:rFonts w:ascii="Times New Roman" w:eastAsia="Times New Roman" w:hAnsi="Times New Roman" w:cs="Times New Roman"/>
-          <w:kern w:val="0"/>
-          <w:lang w:eastAsia="en-GB"/>
-          <w14:ligatures w14:val="none"/>
-        </w:rPr>
-        <w:t xml:space="preserve"> stage using real user data.</w:t>
-      </w:r>
-    </w:p>
-    <w:p>
-      <w:pPr>
-        <w:spacing w:before="100" w:beforeAutospacing="1" w:after="100" w:afterAutospacing="1" w:line="240" w:lineRule="auto"/>
-        <w:rPr>
-          <w:rFonts w:ascii="Times New Roman" w:eastAsia="Times New Roman" w:hAnsi="Times New Roman" w:cs="Times New Roman"/>
-          <w:kern w:val="0"/>
-          <w:lang w:eastAsia="en-GB"/>
-          <w14:ligatures w14:val="none"/>
-        </w:rPr>
-      </w:pPr>
-      <w:r>
-        <w:rPr>
-          <w:rFonts w:ascii="Times New Roman" w:eastAsia="Times New Roman" w:hAnsi="Times New Roman" w:cs="Times New Roman"/>
-          <w:kern w:val="0"/>
-          <w:lang w:eastAsia="en-GB"/>
-          <w14:ligatures w14:val="none"/>
-        </w:rPr>
-        <w:t>Engagement is measured using standard metrics such as:</w:t>
-      </w:r>
-    </w:p>
-    <w:p>
-      <w:pPr>
-        <w:numPr>
-          <w:ilvl w:val="0"/>
-          <w:numId w:val="3"/>
-        </w:numPr>
-        <w:spacing w:before="100" w:beforeAutospacing="1" w:after="100" w:afterAutospacing="1" w:line="240" w:lineRule="auto"/>
-        <w:rPr>
-          <w:rFonts w:ascii="Times New Roman" w:eastAsia="Times New Roman" w:hAnsi="Times New Roman" w:cs="Times New Roman"/>
-          <w:kern w:val="0"/>
-          <w:lang w:eastAsia="en-GB"/>
-          <w14:ligatures w14:val="none"/>
-        </w:rPr>
-      </w:pPr>
-      <w:r>
-        <w:rPr>
-          <w:rFonts w:ascii="Times New Roman" w:eastAsia="Times New Roman" w:hAnsi="Times New Roman" w:cs="Times New Roman"/>
-          <w:kern w:val="0"/>
-          <w:lang w:eastAsia="en-GB"/>
-          <w14:ligatures w14:val="none"/>
-        </w:rPr>
-        <w:t>Likes, comments, shares, and impressions</w:t>
-      </w:r>
-    </w:p>
-    <w:p>
-      <w:pPr>
-        <w:numPr>
-          <w:ilvl w:val="0"/>
-          <w:numId w:val="3"/>
-        </w:numPr>
-        <w:spacing w:before="100" w:beforeAutospacing="1" w:after="100" w:afterAutospacing="1" w:line="240" w:lineRule="auto"/>
-        <w:rPr>
-          <w:rFonts w:ascii="Times New Roman" w:eastAsia="Times New Roman" w:hAnsi="Times New Roman" w:cs="Times New Roman"/>
-          <w:kern w:val="0"/>
-          <w:lang w:eastAsia="en-GB"/>
-          <w14:ligatures w14:val="none"/>
-        </w:rPr>
-      </w:pPr>
-      <w:r>
-        <w:rPr>
-          <w:rFonts w:ascii="Times New Roman" w:eastAsia="Times New Roman" w:hAnsi="Times New Roman" w:cs="Times New Roman"/>
-          <w:kern w:val="0"/>
-          <w:lang w:eastAsia="en-GB"/>
-          <w14:ligatures w14:val="none"/>
-        </w:rPr>
-        <w:t>Engagement rate normalized by the number of active connections or followers</w:t>
-      </w:r>
-    </w:p>
-    <w:p>
-      <w:pPr>
-        <w:spacing w:before="100" w:beforeAutospacing="1" w:after="100" w:afterAutospacing="1" w:line="240" w:lineRule="auto"/>
-        <w:rPr>
-          <w:rFonts w:ascii="Times New Roman" w:eastAsia="Times New Roman" w:hAnsi="Times New Roman" w:cs="Times New Roman"/>
-          <w:kern w:val="0"/>
-          <w:lang w:eastAsia="en-GB"/>
-          <w14:ligatures w14:val="none"/>
-        </w:rPr>
-      </w:pPr>
-      <w:r>
-        <w:rPr>
-          <w:rFonts w:ascii="Times New Roman" w:eastAsia="Times New Roman" w:hAnsi="Times New Roman" w:cs="Times New Roman"/>
-          <w:kern w:val="0"/>
-          <w:lang w:eastAsia="en-GB"/>
-          <w14:ligatures w14:val="none"/>
-        </w:rPr>
-        <w:t xml:space="preserve">Based on exploratory data analysis (EDA), we observed a strong correlation between engagement and the number of active connections. Therefore, quality assessment relies on </w:t>
-      </w:r>
-      <w:r>
-        <w:rPr>
-          <w:rFonts w:ascii="Times New Roman" w:eastAsia="Times New Roman" w:hAnsi="Times New Roman" w:cs="Times New Roman"/>
+          <w:lang w:val="en-US"/>
+        </w:rPr>
+      </w:pPr>
+      <w:r>
+        <w:rPr>
           <w:b/>
           <w:bCs/>
-          <w:kern w:val="0"/>
-          <w:lang w:eastAsia="en-GB"/>
-          <w14:ligatures w14:val="none"/>
-        </w:rPr>
-        <w:t>comparative and heuristic testing</w:t>
-      </w:r>
-      <w:r>
-        <w:rPr>
-          <w:rFonts w:ascii="Times New Roman" w:eastAsia="Times New Roman" w:hAnsi="Times New Roman" w:cs="Times New Roman"/>
-          <w:kern w:val="0"/>
-          <w:lang w:eastAsia="en-GB"/>
-          <w14:ligatures w14:val="none"/>
-        </w:rPr>
-        <w:t>, including:</w:t>
-      </w:r>
-    </w:p>
-    <w:p>
-      <w:pPr>
-        <w:numPr>
-          <w:ilvl w:val="0"/>
-          <w:numId w:val="4"/>
-        </w:numPr>
-        <w:spacing w:before="100" w:beforeAutospacing="1" w:after="100" w:afterAutospacing="1" w:line="240" w:lineRule="auto"/>
-        <w:rPr>
-          <w:rFonts w:ascii="Times New Roman" w:eastAsia="Times New Roman" w:hAnsi="Times New Roman" w:cs="Times New Roman"/>
-          <w:kern w:val="0"/>
-          <w:lang w:eastAsia="en-GB"/>
-          <w14:ligatures w14:val="none"/>
-        </w:rPr>
-      </w:pPr>
-      <w:r>
-        <w:rPr>
-          <w:rFonts w:ascii="Times New Roman" w:eastAsia="Times New Roman" w:hAnsi="Times New Roman" w:cs="Times New Roman"/>
-          <w:kern w:val="0"/>
-          <w:lang w:eastAsia="en-GB"/>
-          <w14:ligatures w14:val="none"/>
+          <w:lang w:val="en-US"/>
+        </w:rPr>
+        <w:t>Expected Metrics Calculation</w:t>
+      </w:r>
+    </w:p>
+    <w:p>
+      <w:pPr>
+        <w:rPr>
+          <w:lang w:val="en-US"/>
+        </w:rPr>
+      </w:pPr>
+      <w:r>
+        <w:rPr>
+          <w:lang w:val="en-US"/>
+        </w:rPr>
+        <w:t>Once the final score is determined:</w:t>
+      </w:r>
+    </w:p>
+    <w:p>
+      <w:pPr>
+        <w:rPr>
+          <w:b/>
+          <w:bCs/>
+          <w:lang w:val="en-US"/>
+        </w:rPr>
+      </w:pPr>
+      <w:r>
+        <w:rPr>
+          <w:b/>
+          <w:bCs/>
+          <w:lang w:val="en-US"/>
+        </w:rPr>
+        <w:t>Impression Multiplier</w:t>
+      </w:r>
+    </w:p>
+    <w:p>
+      <w:pPr>
+        <w:rPr>
+          <w:lang w:val="en-US"/>
+        </w:rPr>
+      </w:pPr>
+      <w:r>
+        <w:rPr>
+          <w:lang w:val="en-US"/>
         </w:rPr>
         <w:lastRenderedPageBreak/>
-        <w:t>A/B-style comparisons of posts created using TrendPilot versus posts created without it</w:t>
-      </w:r>
-    </w:p>
-    <w:p>
-      <w:pPr>
-        <w:numPr>
-          <w:ilvl w:val="0"/>
-          <w:numId w:val="4"/>
-        </w:numPr>
-        <w:spacing w:before="100" w:beforeAutospacing="1" w:after="100" w:afterAutospacing="1" w:line="240" w:lineRule="auto"/>
-        <w:rPr>
-          <w:rFonts w:ascii="Times New Roman" w:eastAsia="Times New Roman" w:hAnsi="Times New Roman" w:cs="Times New Roman"/>
-          <w:kern w:val="0"/>
-          <w:lang w:eastAsia="en-GB"/>
-          <w14:ligatures w14:val="none"/>
-        </w:rPr>
-      </w:pPr>
-      <w:r>
-        <w:rPr>
-          <w:rFonts w:ascii="Times New Roman" w:eastAsia="Times New Roman" w:hAnsi="Times New Roman" w:cs="Times New Roman"/>
-          <w:kern w:val="0"/>
-          <w:lang w:eastAsia="en-GB"/>
-          <w14:ligatures w14:val="none"/>
-        </w:rPr>
-        <w:t>Measuring relative uplift in engagement metrics for the same user over a comparable time period</w:t>
-      </w:r>
-    </w:p>
-    <w:p>
-      <w:pPr>
-        <w:spacing w:before="100" w:beforeAutospacing="1" w:after="100" w:afterAutospacing="1" w:line="240" w:lineRule="auto"/>
-        <w:rPr>
-          <w:rFonts w:ascii="Times New Roman" w:eastAsia="Times New Roman" w:hAnsi="Times New Roman" w:cs="Times New Roman"/>
-          <w:kern w:val="0"/>
-          <w:lang w:eastAsia="en-GB"/>
-          <w14:ligatures w14:val="none"/>
-        </w:rPr>
-      </w:pPr>
-      <w:r>
-        <w:rPr>
-          <w:rFonts w:ascii="Times New Roman" w:eastAsia="Times New Roman" w:hAnsi="Times New Roman" w:cs="Times New Roman"/>
-          <w:kern w:val="0"/>
-          <w:lang w:eastAsia="en-GB"/>
-          <w14:ligatures w14:val="none"/>
-        </w:rPr>
-        <w:t>Additional ways to strengthen quality control include:</w:t>
-      </w:r>
-    </w:p>
-    <w:p>
-      <w:pPr>
-        <w:numPr>
-          <w:ilvl w:val="0"/>
-          <w:numId w:val="5"/>
-        </w:numPr>
-        <w:spacing w:before="100" w:beforeAutospacing="1" w:after="100" w:afterAutospacing="1" w:line="240" w:lineRule="auto"/>
-        <w:rPr>
-          <w:rFonts w:ascii="Times New Roman" w:eastAsia="Times New Roman" w:hAnsi="Times New Roman" w:cs="Times New Roman"/>
-          <w:kern w:val="0"/>
-          <w:lang w:eastAsia="en-GB"/>
-          <w14:ligatures w14:val="none"/>
-        </w:rPr>
-      </w:pPr>
-      <w:r>
-        <w:rPr>
-          <w:rFonts w:ascii="Times New Roman" w:eastAsia="Times New Roman" w:hAnsi="Times New Roman" w:cs="Times New Roman"/>
-          <w:kern w:val="0"/>
-          <w:lang w:eastAsia="en-GB"/>
-          <w14:ligatures w14:val="none"/>
-        </w:rPr>
-        <w:t>Benchmarking engagement against the user’s historical averages</w:t>
-      </w:r>
-    </w:p>
-    <w:p>
-      <w:pPr>
-        <w:numPr>
-          <w:ilvl w:val="0"/>
-          <w:numId w:val="5"/>
-        </w:numPr>
-        <w:spacing w:before="100" w:beforeAutospacing="1" w:after="100" w:afterAutospacing="1" w:line="240" w:lineRule="auto"/>
-        <w:rPr>
-          <w:rFonts w:ascii="Times New Roman" w:eastAsia="Times New Roman" w:hAnsi="Times New Roman" w:cs="Times New Roman"/>
-          <w:kern w:val="0"/>
-          <w:lang w:eastAsia="en-GB"/>
-          <w14:ligatures w14:val="none"/>
-        </w:rPr>
-      </w:pPr>
-      <w:r>
-        <w:rPr>
-          <w:rFonts w:ascii="Times New Roman" w:eastAsia="Times New Roman" w:hAnsi="Times New Roman" w:cs="Times New Roman"/>
-          <w:kern w:val="0"/>
-          <w:lang w:eastAsia="en-GB"/>
-          <w14:ligatures w14:val="none"/>
-        </w:rPr>
-        <w:t>Normalizing engagement by audience size to reduce bias</w:t>
-      </w:r>
-    </w:p>
-    <w:p>
-      <w:pPr>
-        <w:numPr>
-          <w:ilvl w:val="0"/>
-          <w:numId w:val="5"/>
-        </w:numPr>
-        <w:spacing w:before="100" w:beforeAutospacing="1" w:after="100" w:afterAutospacing="1" w:line="240" w:lineRule="auto"/>
-        <w:rPr>
-          <w:rFonts w:ascii="Times New Roman" w:eastAsia="Times New Roman" w:hAnsi="Times New Roman" w:cs="Times New Roman"/>
-          <w:kern w:val="0"/>
-          <w:lang w:eastAsia="en-GB"/>
-          <w14:ligatures w14:val="none"/>
-        </w:rPr>
-      </w:pPr>
-      <w:r>
-        <w:rPr>
-          <w:rFonts w:ascii="Times New Roman" w:eastAsia="Times New Roman" w:hAnsi="Times New Roman" w:cs="Times New Roman"/>
-          <w:kern w:val="0"/>
-          <w:lang w:eastAsia="en-GB"/>
-          <w14:ligatures w14:val="none"/>
-        </w:rPr>
-        <w:t>Collecting qualitative user feedback on relevance, clarity, and tone</w:t>
-      </w:r>
-    </w:p>
-    <w:p>
-      <w:pPr>
-        <w:spacing w:before="100" w:beforeAutospacing="1" w:after="100" w:afterAutospacing="1" w:line="240" w:lineRule="auto"/>
-        <w:rPr>
-          <w:rFonts w:ascii="Times New Roman" w:eastAsia="Times New Roman" w:hAnsi="Times New Roman" w:cs="Times New Roman"/>
-          <w:kern w:val="0"/>
-          <w:lang w:eastAsia="en-GB"/>
-          <w14:ligatures w14:val="none"/>
-        </w:rPr>
-      </w:pPr>
-      <w:r>
-        <w:rPr>
-          <w:rFonts w:ascii="Times New Roman" w:eastAsia="Times New Roman" w:hAnsi="Times New Roman" w:cs="Times New Roman"/>
-          <w:kern w:val="0"/>
-          <w:lang w:eastAsia="en-GB"/>
-          <w14:ligatures w14:val="none"/>
-        </w:rPr>
-        <w:t>This combined quantitative and qualitative approach helps validate whether TrendPilot consistently improves post quality and engagement outcomes.</w:t>
-      </w:r>
-    </w:p>
-    <w:p>
-      <w:pPr>
-        <w:spacing w:before="100" w:beforeAutospacing="1" w:after="100" w:afterAutospacing="1" w:line="240" w:lineRule="auto"/>
-        <w:rPr>
-          <w:rFonts w:ascii="Times New Roman" w:eastAsia="Times New Roman" w:hAnsi="Times New Roman" w:cs="Times New Roman"/>
-          <w:kern w:val="0"/>
-          <w:lang w:eastAsia="en-GB"/>
-          <w14:ligatures w14:val="none"/>
-        </w:rPr>
-      </w:pPr>
-    </w:p>
-    <w:p>
-      <w:pPr>
-        <w:spacing w:before="100" w:beforeAutospacing="1" w:after="100" w:afterAutospacing="1" w:line="240" w:lineRule="auto"/>
-        <w:rPr>
-          <w:rFonts w:ascii="Times New Roman" w:eastAsia="Times New Roman" w:hAnsi="Times New Roman" w:cs="Times New Roman"/>
-          <w:kern w:val="0"/>
-          <w:lang w:eastAsia="en-GB"/>
-          <w14:ligatures w14:val="none"/>
-        </w:rPr>
-      </w:pPr>
-    </w:p>
-    <w:p>
-      <w:pPr>
-        <w:rPr>
-          <w:lang w:val="en-US"/>
-        </w:rPr>
-      </w:pPr>
-      <w:r>
-        <w:rPr>
-          <w:lang w:val="en-US"/>
-        </w:rPr>
-        <w:t>Q. You are developing Engagement Predictor. Should you not validate the score? Without that what is the confidence on the UT-03 score?</w:t>
-      </w:r>
-    </w:p>
-    <w:p>
-      <w:pPr>
-        <w:rPr>
-          <w:lang w:val="en-US"/>
-        </w:rPr>
-      </w:pPr>
-      <w:r>
-        <w:rPr>
-          <w:lang w:val="en-US"/>
-        </w:rPr>
-        <w:t>Q. UT-04 is not clear</w:t>
-      </w:r>
-    </w:p>
-    <w:p>
-      <w:pPr>
-        <w:rPr>
-          <w:lang w:val="en-US"/>
-        </w:rPr>
-      </w:pPr>
-      <w:r>
-        <w:rPr>
-          <w:lang w:val="en-US"/>
-        </w:rPr>
-        <w:t>Q.ITs are not quite clear in terms of reliability. Which metric are displayed in IT-04?</w:t>
-      </w:r>
-    </w:p>
-    <w:p>
-      <w:pPr>
-        <w:rPr>
-          <w:lang w:val="en-US"/>
-        </w:rPr>
-      </w:pPr>
-      <w:r>
-        <w:rPr>
-          <w:lang w:val="en-US"/>
-        </w:rPr>
-        <w:t>Q.UAT and RT look good. Several other test situations may require more thoughts/intuition</w:t>
+        <w:t>Depends on whether content is promotional:</w:t>
+      </w:r>
+    </w:p>
+    <w:p>
+      <w:pPr>
+        <w:rPr>
+          <w:b/>
+          <w:bCs/>
+          <w:lang w:val="en-US"/>
+        </w:rPr>
+      </w:pPr>
+      <w:r>
+        <w:rPr>
+          <w:b/>
+          <w:bCs/>
+          <w:lang w:val="en-US"/>
+        </w:rPr>
+        <w:t>Promotional Content (capped reach):</w:t>
+      </w:r>
+    </w:p>
+    <w:p>
+      <w:pPr>
+        <w:ind w:left="720"/>
+        <w:rPr>
+          <w:lang w:val="en-US"/>
+        </w:rPr>
+      </w:pPr>
+      <w:r>
+        <w:rPr>
+          <w:lang w:val="en-US"/>
+        </w:rPr>
+        <w:t>• Score &lt;40: 25-40% of followers</w:t>
+      </w:r>
+    </w:p>
+    <w:p>
+      <w:pPr>
+        <w:ind w:left="720"/>
+        <w:rPr>
+          <w:lang w:val="en-US"/>
+        </w:rPr>
+      </w:pPr>
+      <w:r>
+        <w:rPr>
+          <w:lang w:val="en-US"/>
+        </w:rPr>
+        <w:t>• Score 40-55: 40-65% of followers</w:t>
+      </w:r>
+    </w:p>
+    <w:p>
+      <w:pPr>
+        <w:ind w:left="720"/>
+        <w:rPr>
+          <w:lang w:val="en-US"/>
+        </w:rPr>
+      </w:pPr>
+      <w:r>
+        <w:rPr>
+          <w:lang w:val="en-US"/>
+        </w:rPr>
+        <w:t>• Score 55+: 65-100% of followers (max)</w:t>
+      </w:r>
+    </w:p>
+    <w:p>
+      <w:pPr>
+        <w:rPr>
+          <w:b/>
+          <w:bCs/>
+          <w:lang w:val="en-US"/>
+        </w:rPr>
+      </w:pPr>
+      <w:r>
+        <w:rPr>
+          <w:b/>
+          <w:bCs/>
+          <w:lang w:val="en-US"/>
+        </w:rPr>
+        <w:t>Authentic Content (can go viral):</w:t>
+      </w:r>
+    </w:p>
+    <w:p>
+      <w:pPr>
+        <w:ind w:left="720"/>
+        <w:rPr>
+          <w:lang w:val="en-US"/>
+        </w:rPr>
+      </w:pPr>
+      <w:r>
+        <w:rPr>
+          <w:lang w:val="en-US"/>
+        </w:rPr>
+        <w:t>• Score &lt;40: 8-12% reach</w:t>
+      </w:r>
+    </w:p>
+    <w:p>
+      <w:pPr>
+        <w:ind w:left="720"/>
+        <w:rPr>
+          <w:lang w:val="en-US"/>
+        </w:rPr>
+      </w:pPr>
+      <w:r>
+        <w:rPr>
+          <w:lang w:val="en-US"/>
+        </w:rPr>
+        <w:t>• Score 40-60: 12-30% reach</w:t>
+      </w:r>
+    </w:p>
+    <w:p>
+      <w:pPr>
+        <w:ind w:left="720"/>
+        <w:rPr>
+          <w:lang w:val="en-US"/>
+        </w:rPr>
+      </w:pPr>
+      <w:r>
+        <w:rPr>
+          <w:lang w:val="en-US"/>
+        </w:rPr>
+        <w:t>• Score 60-70: 30-60% reach</w:t>
+      </w:r>
+    </w:p>
+    <w:p>
+      <w:pPr>
+        <w:ind w:left="720"/>
+        <w:rPr>
+          <w:lang w:val="en-US"/>
+        </w:rPr>
+      </w:pPr>
+      <w:r>
+        <w:rPr>
+          <w:lang w:val="en-US"/>
+        </w:rPr>
+        <w:t>• Score 70-80: 60-120% reach</w:t>
+      </w:r>
+    </w:p>
+    <w:p>
+      <w:pPr>
+        <w:ind w:left="720"/>
+        <w:rPr>
+          <w:lang w:val="en-US"/>
+        </w:rPr>
+      </w:pPr>
+      <w:r>
+        <w:rPr>
+          <w:lang w:val="en-US"/>
+        </w:rPr>
+        <w:t>• Score 80-90: 120-220% reach</w:t>
+      </w:r>
+    </w:p>
+    <w:p>
+      <w:pPr>
+        <w:ind w:left="720"/>
+        <w:rPr>
+          <w:lang w:val="en-US"/>
+        </w:rPr>
+      </w:pPr>
+      <w:r>
+        <w:rPr>
+          <w:lang w:val="en-US"/>
+        </w:rPr>
+        <w:t>• Score 90+: 220-400%+ viral reach</w:t>
+      </w:r>
+    </w:p>
+    <w:p>
+      <w:pPr>
+        <w:rPr>
+          <w:b/>
+          <w:bCs/>
+          <w:lang w:val="en-US"/>
+        </w:rPr>
+      </w:pPr>
+      <w:r>
+        <w:rPr>
+          <w:b/>
+          <w:bCs/>
+          <w:lang w:val="en-US"/>
+        </w:rPr>
+        <w:t>Engagement Breakdown</w:t>
+      </w:r>
+    </w:p>
+    <w:p>
+      <w:pPr>
+        <w:ind w:left="720"/>
+        <w:rPr>
+          <w:lang w:val="en-US"/>
+        </w:rPr>
+      </w:pPr>
+      <w:r>
+        <w:rPr>
+          <w:lang w:val="en-US"/>
+        </w:rPr>
+        <w:t>• Base engagement rate: 1.5%</w:t>
+      </w:r>
+    </w:p>
+    <w:p>
+      <w:pPr>
+        <w:ind w:left="720"/>
+        <w:rPr>
+          <w:lang w:val="en-US"/>
+        </w:rPr>
+      </w:pPr>
+      <w:r>
+        <w:rPr>
+          <w:lang w:val="en-US"/>
+        </w:rPr>
+        <w:t>• Adjusted rate: 1.5% + (score/100 × 2.5%) = max ~4%</w:t>
+      </w:r>
+    </w:p>
+    <w:p>
+      <w:pPr>
+        <w:ind w:left="720"/>
+        <w:rPr>
+          <w:lang w:val="en-US"/>
+        </w:rPr>
+      </w:pPr>
+      <w:r>
+        <w:rPr>
+          <w:lang w:val="en-US"/>
+        </w:rPr>
+        <w:t>• Expected Impressions: Followers × Impression Multiplier</w:t>
+      </w:r>
+    </w:p>
+    <w:p>
+      <w:pPr>
+        <w:ind w:left="720"/>
+        <w:rPr>
+          <w:lang w:val="en-US"/>
+        </w:rPr>
+      </w:pPr>
+      <w:r>
+        <w:rPr>
+          <w:lang w:val="en-US"/>
+        </w:rPr>
+        <w:t>• Total Engagements: Impressions × Engagement Rate</w:t>
+      </w:r>
+    </w:p>
+    <w:p>
+      <w:pPr>
+        <w:ind w:left="720"/>
+        <w:rPr>
+          <w:lang w:val="en-US"/>
+        </w:rPr>
+      </w:pPr>
+      <w:r>
+        <w:rPr>
+          <w:lang w:val="en-US"/>
+        </w:rPr>
+        <w:t>• Reactions: 80% of total engagements</w:t>
+      </w:r>
+    </w:p>
+    <w:p>
+      <w:pPr>
+        <w:ind w:left="720"/>
+        <w:rPr>
+          <w:lang w:val="en-US"/>
+        </w:rPr>
+      </w:pPr>
+      <w:r>
+        <w:rPr>
+          <w:lang w:val="en-US"/>
+        </w:rPr>
+        <w:t>• Comments: 20% of total engagements</w:t>
       </w:r>
     </w:p>
     <w:sectPr>
@@ -1398,9 +2759,307 @@
     </w:lvl>
   </w:abstractNum>
   <w:abstractNum w:abstractNumId="4" w15:restartNumberingAfterBreak="0">
+    <w:nsid w:val="326E6AD0"/>
+    <w:multiLevelType w:val="multilevel"/>
+    <w:tmpl w:val="F938976C"/>
+    <w:lvl w:ilvl="0">
+      <w:start w:val="1"/>
+      <w:numFmt w:val="bullet"/>
+      <w:lvlText w:val=""/>
+      <w:lvlJc w:val="left"/>
+      <w:pPr>
+        <w:tabs>
+          <w:tab w:val="num" w:pos="720"/>
+        </w:tabs>
+        <w:ind w:left="720" w:hanging="360"/>
+      </w:pPr>
+      <w:rPr>
+        <w:rFonts w:ascii="Symbol" w:hAnsi="Symbol" w:hint="default"/>
+        <w:sz w:val="20"/>
+      </w:rPr>
+    </w:lvl>
+    <w:lvl w:ilvl="1" w:tentative="1">
+      <w:start w:val="1"/>
+      <w:numFmt w:val="bullet"/>
+      <w:lvlText w:val="o"/>
+      <w:lvlJc w:val="left"/>
+      <w:pPr>
+        <w:tabs>
+          <w:tab w:val="num" w:pos="1440"/>
+        </w:tabs>
+        <w:ind w:left="1440" w:hanging="360"/>
+      </w:pPr>
+      <w:rPr>
+        <w:rFonts w:ascii="Courier New" w:hAnsi="Courier New" w:hint="default"/>
+        <w:sz w:val="20"/>
+      </w:rPr>
+    </w:lvl>
+    <w:lvl w:ilvl="2" w:tentative="1">
+      <w:start w:val="1"/>
+      <w:numFmt w:val="bullet"/>
+      <w:lvlText w:val=""/>
+      <w:lvlJc w:val="left"/>
+      <w:pPr>
+        <w:tabs>
+          <w:tab w:val="num" w:pos="2160"/>
+        </w:tabs>
+        <w:ind w:left="2160" w:hanging="360"/>
+      </w:pPr>
+      <w:rPr>
+        <w:rFonts w:ascii="Wingdings" w:hAnsi="Wingdings" w:hint="default"/>
+        <w:sz w:val="20"/>
+      </w:rPr>
+    </w:lvl>
+    <w:lvl w:ilvl="3" w:tentative="1">
+      <w:start w:val="1"/>
+      <w:numFmt w:val="bullet"/>
+      <w:lvlText w:val=""/>
+      <w:lvlJc w:val="left"/>
+      <w:pPr>
+        <w:tabs>
+          <w:tab w:val="num" w:pos="2880"/>
+        </w:tabs>
+        <w:ind w:left="2880" w:hanging="360"/>
+      </w:pPr>
+      <w:rPr>
+        <w:rFonts w:ascii="Wingdings" w:hAnsi="Wingdings" w:hint="default"/>
+        <w:sz w:val="20"/>
+      </w:rPr>
+    </w:lvl>
+    <w:lvl w:ilvl="4" w:tentative="1">
+      <w:start w:val="1"/>
+      <w:numFmt w:val="bullet"/>
+      <w:lvlText w:val=""/>
+      <w:lvlJc w:val="left"/>
+      <w:pPr>
+        <w:tabs>
+          <w:tab w:val="num" w:pos="3600"/>
+        </w:tabs>
+        <w:ind w:left="3600" w:hanging="360"/>
+      </w:pPr>
+      <w:rPr>
+        <w:rFonts w:ascii="Wingdings" w:hAnsi="Wingdings" w:hint="default"/>
+        <w:sz w:val="20"/>
+      </w:rPr>
+    </w:lvl>
+    <w:lvl w:ilvl="5" w:tentative="1">
+      <w:start w:val="1"/>
+      <w:numFmt w:val="bullet"/>
+      <w:lvlText w:val=""/>
+      <w:lvlJc w:val="left"/>
+      <w:pPr>
+        <w:tabs>
+          <w:tab w:val="num" w:pos="4320"/>
+        </w:tabs>
+        <w:ind w:left="4320" w:hanging="360"/>
+      </w:pPr>
+      <w:rPr>
+        <w:rFonts w:ascii="Wingdings" w:hAnsi="Wingdings" w:hint="default"/>
+        <w:sz w:val="20"/>
+      </w:rPr>
+    </w:lvl>
+    <w:lvl w:ilvl="6" w:tentative="1">
+      <w:start w:val="1"/>
+      <w:numFmt w:val="bullet"/>
+      <w:lvlText w:val=""/>
+      <w:lvlJc w:val="left"/>
+      <w:pPr>
+        <w:tabs>
+          <w:tab w:val="num" w:pos="5040"/>
+        </w:tabs>
+        <w:ind w:left="5040" w:hanging="360"/>
+      </w:pPr>
+      <w:rPr>
+        <w:rFonts w:ascii="Wingdings" w:hAnsi="Wingdings" w:hint="default"/>
+        <w:sz w:val="20"/>
+      </w:rPr>
+    </w:lvl>
+    <w:lvl w:ilvl="7" w:tentative="1">
+      <w:start w:val="1"/>
+      <w:numFmt w:val="bullet"/>
+      <w:lvlText w:val=""/>
+      <w:lvlJc w:val="left"/>
+      <w:pPr>
+        <w:tabs>
+          <w:tab w:val="num" w:pos="5760"/>
+        </w:tabs>
+        <w:ind w:left="5760" w:hanging="360"/>
+      </w:pPr>
+      <w:rPr>
+        <w:rFonts w:ascii="Wingdings" w:hAnsi="Wingdings" w:hint="default"/>
+        <w:sz w:val="20"/>
+      </w:rPr>
+    </w:lvl>
+    <w:lvl w:ilvl="8" w:tentative="1">
+      <w:start w:val="1"/>
+      <w:numFmt w:val="bullet"/>
+      <w:lvlText w:val=""/>
+      <w:lvlJc w:val="left"/>
+      <w:pPr>
+        <w:tabs>
+          <w:tab w:val="num" w:pos="6480"/>
+        </w:tabs>
+        <w:ind w:left="6480" w:hanging="360"/>
+      </w:pPr>
+      <w:rPr>
+        <w:rFonts w:ascii="Wingdings" w:hAnsi="Wingdings" w:hint="default"/>
+        <w:sz w:val="20"/>
+      </w:rPr>
+    </w:lvl>
+  </w:abstractNum>
+  <w:abstractNum w:abstractNumId="5" w15:restartNumberingAfterBreak="0">
     <w:nsid w:val="38444316"/>
     <w:multiLevelType w:val="multilevel"/>
     <w:tmpl w:val="C944D898"/>
+    <w:lvl w:ilvl="0">
+      <w:start w:val="1"/>
+      <w:numFmt w:val="bullet"/>
+      <w:lvlText w:val=""/>
+      <w:lvlJc w:val="left"/>
+      <w:pPr>
+        <w:tabs>
+          <w:tab w:val="num" w:pos="720"/>
+        </w:tabs>
+        <w:ind w:left="720" w:hanging="360"/>
+      </w:pPr>
+      <w:rPr>
+        <w:rFonts w:ascii="Symbol" w:hAnsi="Symbol" w:hint="default"/>
+        <w:sz w:val="20"/>
+      </w:rPr>
+    </w:lvl>
+    <w:lvl w:ilvl="1" w:tentative="1">
+      <w:start w:val="1"/>
+      <w:numFmt w:val="bullet"/>
+      <w:lvlText w:val="o"/>
+      <w:lvlJc w:val="left"/>
+      <w:pPr>
+        <w:tabs>
+          <w:tab w:val="num" w:pos="1440"/>
+        </w:tabs>
+        <w:ind w:left="1440" w:hanging="360"/>
+      </w:pPr>
+      <w:rPr>
+        <w:rFonts w:ascii="Courier New" w:hAnsi="Courier New" w:hint="default"/>
+        <w:sz w:val="20"/>
+      </w:rPr>
+    </w:lvl>
+    <w:lvl w:ilvl="2" w:tentative="1">
+      <w:start w:val="1"/>
+      <w:numFmt w:val="bullet"/>
+      <w:lvlText w:val=""/>
+      <w:lvlJc w:val="left"/>
+      <w:pPr>
+        <w:tabs>
+          <w:tab w:val="num" w:pos="2160"/>
+        </w:tabs>
+        <w:ind w:left="2160" w:hanging="360"/>
+      </w:pPr>
+      <w:rPr>
+        <w:rFonts w:ascii="Wingdings" w:hAnsi="Wingdings" w:hint="default"/>
+        <w:sz w:val="20"/>
+      </w:rPr>
+    </w:lvl>
+    <w:lvl w:ilvl="3" w:tentative="1">
+      <w:start w:val="1"/>
+      <w:numFmt w:val="bullet"/>
+      <w:lvlText w:val=""/>
+      <w:lvlJc w:val="left"/>
+      <w:pPr>
+        <w:tabs>
+          <w:tab w:val="num" w:pos="2880"/>
+        </w:tabs>
+        <w:ind w:left="2880" w:hanging="360"/>
+      </w:pPr>
+      <w:rPr>
+        <w:rFonts w:ascii="Wingdings" w:hAnsi="Wingdings" w:hint="default"/>
+        <w:sz w:val="20"/>
+      </w:rPr>
+    </w:lvl>
+    <w:lvl w:ilvl="4" w:tentative="1">
+      <w:start w:val="1"/>
+      <w:numFmt w:val="bullet"/>
+      <w:lvlText w:val=""/>
+      <w:lvlJc w:val="left"/>
+      <w:pPr>
+        <w:tabs>
+          <w:tab w:val="num" w:pos="3600"/>
+        </w:tabs>
+        <w:ind w:left="3600" w:hanging="360"/>
+      </w:pPr>
+      <w:rPr>
+        <w:rFonts w:ascii="Wingdings" w:hAnsi="Wingdings" w:hint="default"/>
+        <w:sz w:val="20"/>
+      </w:rPr>
+    </w:lvl>
+    <w:lvl w:ilvl="5" w:tentative="1">
+      <w:start w:val="1"/>
+      <w:numFmt w:val="bullet"/>
+      <w:lvlText w:val=""/>
+      <w:lvlJc w:val="left"/>
+      <w:pPr>
+        <w:tabs>
+          <w:tab w:val="num" w:pos="4320"/>
+        </w:tabs>
+        <w:ind w:left="4320" w:hanging="360"/>
+      </w:pPr>
+      <w:rPr>
+        <w:rFonts w:ascii="Wingdings" w:hAnsi="Wingdings" w:hint="default"/>
+        <w:sz w:val="20"/>
+      </w:rPr>
+    </w:lvl>
+    <w:lvl w:ilvl="6" w:tentative="1">
+      <w:start w:val="1"/>
+      <w:numFmt w:val="bullet"/>
+      <w:lvlText w:val=""/>
+      <w:lvlJc w:val="left"/>
+      <w:pPr>
+        <w:tabs>
+          <w:tab w:val="num" w:pos="5040"/>
+        </w:tabs>
+        <w:ind w:left="5040" w:hanging="360"/>
+      </w:pPr>
+      <w:rPr>
+        <w:rFonts w:ascii="Wingdings" w:hAnsi="Wingdings" w:hint="default"/>
+        <w:sz w:val="20"/>
+      </w:rPr>
+    </w:lvl>
+    <w:lvl w:ilvl="7" w:tentative="1">
+      <w:start w:val="1"/>
+      <w:numFmt w:val="bullet"/>
+      <w:lvlText w:val=""/>
+      <w:lvlJc w:val="left"/>
+      <w:pPr>
+        <w:tabs>
+          <w:tab w:val="num" w:pos="5760"/>
+        </w:tabs>
+        <w:ind w:left="5760" w:hanging="360"/>
+      </w:pPr>
+      <w:rPr>
+        <w:rFonts w:ascii="Wingdings" w:hAnsi="Wingdings" w:hint="default"/>
+        <w:sz w:val="20"/>
+      </w:rPr>
+    </w:lvl>
+    <w:lvl w:ilvl="8" w:tentative="1">
+      <w:start w:val="1"/>
+      <w:numFmt w:val="bullet"/>
+      <w:lvlText w:val=""/>
+      <w:lvlJc w:val="left"/>
+      <w:pPr>
+        <w:tabs>
+          <w:tab w:val="num" w:pos="6480"/>
+        </w:tabs>
+        <w:ind w:left="6480" w:hanging="360"/>
+      </w:pPr>
+      <w:rPr>
+        <w:rFonts w:ascii="Wingdings" w:hAnsi="Wingdings" w:hint="default"/>
+        <w:sz w:val="20"/>
+      </w:rPr>
+    </w:lvl>
+  </w:abstractNum>
+  <w:abstractNum w:abstractNumId="6" w15:restartNumberingAfterBreak="0">
+    <w:nsid w:val="72E6241B"/>
+    <w:multiLevelType w:val="multilevel"/>
+    <w:tmpl w:val="D0084ADA"/>
     <w:lvl w:ilvl="0">
       <w:start w:val="1"/>
       <w:numFmt w:val="bullet"/>
@@ -1550,7 +3209,7 @@
     <w:abstractNumId w:val="2"/>
   </w:num>
   <w:num w:numId="2" w16cid:durableId="1906180549">
-    <w:abstractNumId w:val="4"/>
+    <w:abstractNumId w:val="5"/>
   </w:num>
   <w:num w:numId="3" w16cid:durableId="1904369660">
     <w:abstractNumId w:val="3"/>
@@ -1560,6 +3219,12 @@
   </w:num>
   <w:num w:numId="5" w16cid:durableId="396636689">
     <w:abstractNumId w:val="0"/>
+  </w:num>
+  <w:num w:numId="6" w16cid:durableId="1970235249">
+    <w:abstractNumId w:val="6"/>
+  </w:num>
+  <w:num w:numId="7" w16cid:durableId="1395933551">
+    <w:abstractNumId w:val="4"/>
   </w:num>
 </w:numbering>
 </file>
@@ -2511,12 +4176,23 @@
     <w:name w:val="Hyperlink"/>
     <w:basedOn w:val="DefaultParagraphFont"/>
     <w:uiPriority w:val="99"/>
-    <w:semiHidden/>
     <w:unhideWhenUsed/>
     <w:rsid w:val="00BB5E97"/>
     <w:rPr>
       <w:color w:val="0000FF"/>
       <w:u w:val="single"/>
+    </w:rPr>
+  </w:style>
+  <w:style w:type="character" w:styleId="UnresolvedMention">
+    <w:name w:val="Unresolved Mention"/>
+    <w:basedOn w:val="DefaultParagraphFont"/>
+    <w:uiPriority w:val="99"/>
+    <w:semiHidden/>
+    <w:unhideWhenUsed/>
+    <w:rsid w:val="008F003D"/>
+    <w:rPr>
+      <w:color w:val="605E5C"/>
+      <w:shd w:val="clear" w:color="auto" w:fill="E1DFDD"/>
     </w:rPr>
   </w:style>
 </w:styles>

</xml_diff>